<commit_message>
penjadwalan seminar tesis 2 dan memperbaiki template word
</commit_message>
<xml_diff>
--- a/public/uploads/template_s2_ba_ta2/template_s2_ba_ta2.docx
+++ b/public/uploads/template_s2_ba_ta2/template_s2_ba_ta2.docx
@@ -4266,7 +4266,6 @@
           <w:rFonts w:ascii="Times New Roman" w:eastAsia="Times New Roman" w:hAnsi="Times New Roman" w:cs="Times New Roman"/>
           <w:sz w:val="24"/>
           <w:szCs w:val="24"/>
-          <w:lang w:val="pt-BR"/>
         </w:rPr>
         <w:t>2</w:t>
       </w:r>
@@ -11473,7 +11472,7 @@
                 <w:sz w:val="24"/>
                 <w:szCs w:val="24"/>
               </w:rPr>
-              <w:t xml:space="preserve"> pembahas</w:t>
+              <w:t>pembahas</w:t>
             </w:r>
             <w:r>
               <w:rPr>
@@ -11481,7 +11480,7 @@
                 <w:sz w:val="24"/>
                 <w:szCs w:val="24"/>
               </w:rPr>
-              <w:t xml:space="preserve"> _1</w:t>
+              <w:t>_1</w:t>
             </w:r>
             <w:r>
               <w:rPr>
@@ -11692,7 +11691,7 @@
                 <w:sz w:val="24"/>
                 <w:szCs w:val="24"/>
               </w:rPr>
-              <w:t xml:space="preserve"> pembahas</w:t>
+              <w:t>pembahas</w:t>
             </w:r>
             <w:r>
               <w:rPr>
@@ -11700,7 +11699,7 @@
                 <w:sz w:val="24"/>
                 <w:szCs w:val="24"/>
               </w:rPr>
-              <w:t xml:space="preserve"> _</w:t>
+              <w:t>_</w:t>
             </w:r>
             <w:r>
               <w:rPr>
@@ -11919,7 +11918,7 @@
                 <w:sz w:val="24"/>
                 <w:szCs w:val="24"/>
               </w:rPr>
-              <w:t xml:space="preserve"> pembahas</w:t>
+              <w:t>pembahas</w:t>
             </w:r>
             <w:r>
               <w:rPr>
@@ -11927,7 +11926,7 @@
                 <w:sz w:val="24"/>
                 <w:szCs w:val="24"/>
               </w:rPr>
-              <w:t xml:space="preserve"> _</w:t>
+              <w:t>_</w:t>
             </w:r>
             <w:r>
               <w:rPr>
@@ -18758,7 +18757,6 @@
           <w:color w:val="000000"/>
           <w:sz w:val="24"/>
           <w:szCs w:val="24"/>
-          <w:lang w:val="pt-BR"/>
         </w:rPr>
       </w:pPr>
       <w:r>
@@ -18813,19 +18811,8 @@
           <w:color w:val="000000"/>
           <w:sz w:val="24"/>
           <w:szCs w:val="24"/>
-          <w:lang w:val="pt-BR"/>
-        </w:rPr>
-        <w:t>$</w:t>
-      </w:r>
-      <w:r>
-        <w:rPr>
-          <w:rFonts w:ascii="Times New Roman" w:eastAsia="Times New Roman" w:hAnsi="Times New Roman" w:cs="Times New Roman"/>
-          <w:color w:val="000000"/>
-          <w:sz w:val="24"/>
-          <w:szCs w:val="24"/>
-          <w:lang w:val="pt-BR"/>
-        </w:rPr>
-        <w:t>{npm}</w:t>
+        </w:rPr>
+        <w:t>${npm}</w:t>
       </w:r>
     </w:p>
     <w:p>

</xml_diff>

<commit_message>
perbaiki template ba ta2 s2
</commit_message>
<xml_diff>
--- a/public/uploads/template_s2_ba_ta2/template_s2_ba_ta2.docx
+++ b/public/uploads/template_s2_ba_ta2/template_s2_ba_ta2.docx
@@ -2013,7 +2013,16 @@
                                 <w:color w:val="000000"/>
                                 <w:sz w:val="24"/>
                               </w:rPr>
-                              <w:t>FORMULIR PENGAJUAN SEMINAR PENELITIAN TESIS II</w:t>
+                              <w:t xml:space="preserve">FORMULIR </w:t>
+                            </w:r>
+                            <w:r>
+                              <w:rPr>
+                                <w:rFonts w:ascii="Times New Roman" w:eastAsia="Times New Roman" w:hAnsi="Times New Roman" w:cs="Times New Roman"/>
+                                <w:b/>
+                                <w:color w:val="000000"/>
+                                <w:sz w:val="24"/>
+                              </w:rPr>
+                              <w:t>PENGAJUAN SEMINAR PENELITIAN TESIS II</w:t>
                             </w:r>
                           </w:p>
                           <w:p>
@@ -2074,7 +2083,16 @@
                           <w:color w:val="000000"/>
                           <w:sz w:val="24"/>
                         </w:rPr>
-                        <w:t>FORMULIR PENGAJUAN SEMINAR PENELITIAN TESIS II</w:t>
+                        <w:t xml:space="preserve">FORMULIR </w:t>
+                      </w:r>
+                      <w:r>
+                        <w:rPr>
+                          <w:rFonts w:ascii="Times New Roman" w:eastAsia="Times New Roman" w:hAnsi="Times New Roman" w:cs="Times New Roman"/>
+                          <w:b/>
+                          <w:color w:val="000000"/>
+                          <w:sz w:val="24"/>
+                        </w:rPr>
+                        <w:t>PENGAJUAN SEMINAR PENELITIAN TESIS II</w:t>
                       </w:r>
                     </w:p>
                     <w:p>
@@ -2352,7 +2370,27 @@
           <w:szCs w:val="24"/>
           <w:lang w:val="en-US"/>
         </w:rPr>
-        <w:t>${judul_ta}</w:t>
+        <w:t>${</w:t>
+      </w:r>
+      <w:proofErr w:type="spellStart"/>
+      <w:r>
+        <w:rPr>
+          <w:rFonts w:ascii="Times New Roman" w:eastAsia="Times New Roman" w:hAnsi="Times New Roman" w:cs="Times New Roman"/>
+          <w:sz w:val="24"/>
+          <w:szCs w:val="24"/>
+          <w:lang w:val="en-US"/>
+        </w:rPr>
+        <w:t>judul_ta</w:t>
+      </w:r>
+      <w:proofErr w:type="spellEnd"/>
+      <w:r>
+        <w:rPr>
+          <w:rFonts w:ascii="Times New Roman" w:eastAsia="Times New Roman" w:hAnsi="Times New Roman" w:cs="Times New Roman"/>
+          <w:sz w:val="24"/>
+          <w:szCs w:val="24"/>
+          <w:lang w:val="en-US"/>
+        </w:rPr>
+        <w:t>}</w:t>
       </w:r>
     </w:p>
     <w:p>
@@ -2750,6 +2788,14 @@
       <w:tblPr>
         <w:tblStyle w:val="TableGrid"/>
         <w:tblW w:w="9634" w:type="dxa"/>
+        <w:tblBorders>
+          <w:top w:val="none" w:sz="0" w:space="0" w:color="auto"/>
+          <w:left w:val="none" w:sz="0" w:space="0" w:color="auto"/>
+          <w:bottom w:val="none" w:sz="0" w:space="0" w:color="auto"/>
+          <w:right w:val="none" w:sz="0" w:space="0" w:color="auto"/>
+          <w:insideH w:val="none" w:sz="0" w:space="0" w:color="auto"/>
+          <w:insideV w:val="none" w:sz="0" w:space="0" w:color="auto"/>
+        </w:tblBorders>
         <w:tblLook w:val="04A0" w:firstRow="1" w:lastRow="0" w:firstColumn="1" w:lastColumn="0" w:noHBand="0" w:noVBand="1"/>
       </w:tblPr>
       <w:tblGrid>
@@ -3351,7 +3397,16 @@
                                 <w:color w:val="000000"/>
                                 <w:sz w:val="24"/>
                               </w:rPr>
-                              <w:t>UNDANGAN SEMINAR PENELITIAN TESIS II</w:t>
+                              <w:t xml:space="preserve">UNDANGAN </w:t>
+                            </w:r>
+                            <w:r>
+                              <w:rPr>
+                                <w:rFonts w:ascii="Times New Roman" w:eastAsia="Times New Roman" w:hAnsi="Times New Roman" w:cs="Times New Roman"/>
+                                <w:b/>
+                                <w:color w:val="000000"/>
+                                <w:sz w:val="24"/>
+                              </w:rPr>
+                              <w:t>SEMINAR PENELITIAN TESIS II</w:t>
                             </w:r>
                           </w:p>
                           <w:p>
@@ -3409,7 +3464,16 @@
                           <w:color w:val="000000"/>
                           <w:sz w:val="24"/>
                         </w:rPr>
-                        <w:t>UNDANGAN SEMINAR PENELITIAN TESIS II</w:t>
+                        <w:t xml:space="preserve">UNDANGAN </w:t>
+                      </w:r>
+                      <w:r>
+                        <w:rPr>
+                          <w:rFonts w:ascii="Times New Roman" w:eastAsia="Times New Roman" w:hAnsi="Times New Roman" w:cs="Times New Roman"/>
+                          <w:b/>
+                          <w:color w:val="000000"/>
+                          <w:sz w:val="24"/>
+                        </w:rPr>
+                        <w:t>SEMINAR PENELITIAN TESIS II</w:t>
                       </w:r>
                     </w:p>
                     <w:p>
@@ -4169,6 +4233,14 @@
       <w:tblPr>
         <w:tblStyle w:val="TableGrid"/>
         <w:tblW w:w="9634" w:type="dxa"/>
+        <w:tblBorders>
+          <w:top w:val="none" w:sz="0" w:space="0" w:color="auto"/>
+          <w:left w:val="none" w:sz="0" w:space="0" w:color="auto"/>
+          <w:bottom w:val="none" w:sz="0" w:space="0" w:color="auto"/>
+          <w:right w:val="none" w:sz="0" w:space="0" w:color="auto"/>
+          <w:insideH w:val="none" w:sz="0" w:space="0" w:color="auto"/>
+          <w:insideV w:val="none" w:sz="0" w:space="0" w:color="auto"/>
+        </w:tblBorders>
         <w:tblLook w:val="04A0" w:firstRow="1" w:lastRow="0" w:firstColumn="1" w:lastColumn="0" w:noHBand="0" w:noVBand="1"/>
       </w:tblPr>
       <w:tblGrid>
@@ -4317,13 +4389,41 @@
                 <w:lang w:val="en-US"/>
               </w:rPr>
             </w:pPr>
+            <w:proofErr w:type="spellStart"/>
             <w:r>
               <w:rPr>
                 <w:rFonts w:ascii="Times New Roman" w:eastAsia="Times New Roman" w:hAnsi="Times New Roman" w:cs="Times New Roman"/>
                 <w:color w:val="000000"/>
                 <w:lang w:val="en-US"/>
               </w:rPr>
-              <w:t>Koordinator Penelitian Tesis II</w:t>
+              <w:t>Koordinator</w:t>
+            </w:r>
+            <w:proofErr w:type="spellEnd"/>
+            <w:r>
+              <w:rPr>
+                <w:rFonts w:ascii="Times New Roman" w:eastAsia="Times New Roman" w:hAnsi="Times New Roman" w:cs="Times New Roman"/>
+                <w:color w:val="000000"/>
+                <w:lang w:val="en-US"/>
+              </w:rPr>
+              <w:t xml:space="preserve"> </w:t>
+            </w:r>
+            <w:proofErr w:type="spellStart"/>
+            <w:r>
+              <w:rPr>
+                <w:rFonts w:ascii="Times New Roman" w:eastAsia="Times New Roman" w:hAnsi="Times New Roman" w:cs="Times New Roman"/>
+                <w:color w:val="000000"/>
+                <w:lang w:val="en-US"/>
+              </w:rPr>
+              <w:t>Penelitian</w:t>
+            </w:r>
+            <w:proofErr w:type="spellEnd"/>
+            <w:r>
+              <w:rPr>
+                <w:rFonts w:ascii="Times New Roman" w:eastAsia="Times New Roman" w:hAnsi="Times New Roman" w:cs="Times New Roman"/>
+                <w:color w:val="000000"/>
+                <w:lang w:val="en-US"/>
+              </w:rPr>
+              <w:t xml:space="preserve"> Tesis II</w:t>
             </w:r>
           </w:p>
         </w:tc>
@@ -7806,7 +7906,16 @@
                                 <w:color w:val="000000"/>
                                 <w:sz w:val="24"/>
                               </w:rPr>
-                              <w:t>FORMULIR REKAPITULASI PENILAIAN SEMINAR PENELITIAN TESIS II</w:t>
+                              <w:t xml:space="preserve">FORMULIR </w:t>
+                            </w:r>
+                            <w:r>
+                              <w:rPr>
+                                <w:rFonts w:ascii="Times New Roman" w:eastAsia="Times New Roman" w:hAnsi="Times New Roman" w:cs="Times New Roman"/>
+                                <w:b/>
+                                <w:color w:val="000000"/>
+                                <w:sz w:val="24"/>
+                              </w:rPr>
+                              <w:t>REKAPITULASI PENILAIAN SEMINAR PENELITIAN TESIS II</w:t>
                             </w:r>
                           </w:p>
                           <w:p>
@@ -7864,7 +7973,16 @@
                           <w:color w:val="000000"/>
                           <w:sz w:val="24"/>
                         </w:rPr>
-                        <w:t>FORMULIR REKAPITULASI PENILAIAN SEMINAR PENELITIAN TESIS II</w:t>
+                        <w:t xml:space="preserve">FORMULIR </w:t>
+                      </w:r>
+                      <w:r>
+                        <w:rPr>
+                          <w:rFonts w:ascii="Times New Roman" w:eastAsia="Times New Roman" w:hAnsi="Times New Roman" w:cs="Times New Roman"/>
+                          <w:b/>
+                          <w:color w:val="000000"/>
+                          <w:sz w:val="24"/>
+                        </w:rPr>
+                        <w:t>REKAPITULASI PENILAIAN SEMINAR PENELITIAN TESIS II</w:t>
                       </w:r>
                     </w:p>
                     <w:p>
@@ -9800,6 +9918,14 @@
       <w:tblPr>
         <w:tblStyle w:val="TableGrid"/>
         <w:tblW w:w="9634" w:type="dxa"/>
+        <w:tblBorders>
+          <w:top w:val="none" w:sz="0" w:space="0" w:color="auto"/>
+          <w:left w:val="none" w:sz="0" w:space="0" w:color="auto"/>
+          <w:bottom w:val="none" w:sz="0" w:space="0" w:color="auto"/>
+          <w:right w:val="none" w:sz="0" w:space="0" w:color="auto"/>
+          <w:insideH w:val="none" w:sz="0" w:space="0" w:color="auto"/>
+          <w:insideV w:val="none" w:sz="0" w:space="0" w:color="auto"/>
+        </w:tblBorders>
         <w:tblLook w:val="04A0" w:firstRow="1" w:lastRow="0" w:firstColumn="1" w:lastColumn="0" w:noHBand="0" w:noVBand="1"/>
       </w:tblPr>
       <w:tblGrid>
@@ -9945,13 +10071,41 @@
                 <w:color w:val="000000"/>
               </w:rPr>
             </w:pPr>
+            <w:proofErr w:type="spellStart"/>
             <w:r>
               <w:rPr>
                 <w:rFonts w:ascii="Times New Roman" w:eastAsia="Times New Roman" w:hAnsi="Times New Roman" w:cs="Times New Roman"/>
                 <w:color w:val="000000"/>
                 <w:lang w:val="en-US"/>
               </w:rPr>
-              <w:t>Koordinator Penelitian Tesis II</w:t>
+              <w:t>Koordinator</w:t>
+            </w:r>
+            <w:proofErr w:type="spellEnd"/>
+            <w:r>
+              <w:rPr>
+                <w:rFonts w:ascii="Times New Roman" w:eastAsia="Times New Roman" w:hAnsi="Times New Roman" w:cs="Times New Roman"/>
+                <w:color w:val="000000"/>
+                <w:lang w:val="en-US"/>
+              </w:rPr>
+              <w:t xml:space="preserve"> </w:t>
+            </w:r>
+            <w:proofErr w:type="spellStart"/>
+            <w:r>
+              <w:rPr>
+                <w:rFonts w:ascii="Times New Roman" w:eastAsia="Times New Roman" w:hAnsi="Times New Roman" w:cs="Times New Roman"/>
+                <w:color w:val="000000"/>
+                <w:lang w:val="en-US"/>
+              </w:rPr>
+              <w:t>Penelitian</w:t>
+            </w:r>
+            <w:proofErr w:type="spellEnd"/>
+            <w:r>
+              <w:rPr>
+                <w:rFonts w:ascii="Times New Roman" w:eastAsia="Times New Roman" w:hAnsi="Times New Roman" w:cs="Times New Roman"/>
+                <w:color w:val="000000"/>
+                <w:lang w:val="en-US"/>
+              </w:rPr>
+              <w:t xml:space="preserve"> Tesis II</w:t>
             </w:r>
           </w:p>
         </w:tc>
@@ -10425,7 +10579,16 @@
                                 <w:color w:val="000000"/>
                                 <w:sz w:val="24"/>
                               </w:rPr>
-                              <w:t>FORMULIR BERITA ACARA SEMINAR PENELITIAN TESIS II</w:t>
+                              <w:t xml:space="preserve">FORMULIR </w:t>
+                            </w:r>
+                            <w:r>
+                              <w:rPr>
+                                <w:rFonts w:ascii="Times New Roman" w:eastAsia="Times New Roman" w:hAnsi="Times New Roman" w:cs="Times New Roman"/>
+                                <w:b/>
+                                <w:color w:val="000000"/>
+                                <w:sz w:val="24"/>
+                              </w:rPr>
+                              <w:t>BERITA ACARA SEMINAR PENELITIAN TESIS II</w:t>
                             </w:r>
                           </w:p>
                           <w:p>
@@ -10483,7 +10646,16 @@
                           <w:color w:val="000000"/>
                           <w:sz w:val="24"/>
                         </w:rPr>
-                        <w:t>FORMULIR BERITA ACARA SEMINAR PENELITIAN TESIS II</w:t>
+                        <w:t xml:space="preserve">FORMULIR </w:t>
+                      </w:r>
+                      <w:r>
+                        <w:rPr>
+                          <w:rFonts w:ascii="Times New Roman" w:eastAsia="Times New Roman" w:hAnsi="Times New Roman" w:cs="Times New Roman"/>
+                          <w:b/>
+                          <w:color w:val="000000"/>
+                          <w:sz w:val="24"/>
+                        </w:rPr>
+                        <w:t>BERITA ACARA SEMINAR PENELITIAN TESIS II</w:t>
                       </w:r>
                     </w:p>
                     <w:p>
@@ -12879,7 +13051,16 @@
                                 <w:color w:val="000000"/>
                                 <w:sz w:val="24"/>
                               </w:rPr>
-                              <w:t>FORMULIR CATATAN PERBAIKAN SEMINAR PENELITIAN TESIS II</w:t>
+                              <w:t xml:space="preserve">FORMULIR </w:t>
+                            </w:r>
+                            <w:r>
+                              <w:rPr>
+                                <w:rFonts w:ascii="Times New Roman" w:eastAsia="Times New Roman" w:hAnsi="Times New Roman" w:cs="Times New Roman"/>
+                                <w:b/>
+                                <w:color w:val="000000"/>
+                                <w:sz w:val="24"/>
+                              </w:rPr>
+                              <w:t>CATATAN PERBAIKAN SEMINAR PENELITIAN TESIS II</w:t>
                             </w:r>
                           </w:p>
                           <w:p>
@@ -12937,7 +13118,16 @@
                           <w:color w:val="000000"/>
                           <w:sz w:val="24"/>
                         </w:rPr>
-                        <w:t>FORMULIR CATATAN PERBAIKAN SEMINAR PENELITIAN TESIS II</w:t>
+                        <w:t xml:space="preserve">FORMULIR </w:t>
+                      </w:r>
+                      <w:r>
+                        <w:rPr>
+                          <w:rFonts w:ascii="Times New Roman" w:eastAsia="Times New Roman" w:hAnsi="Times New Roman" w:cs="Times New Roman"/>
+                          <w:b/>
+                          <w:color w:val="000000"/>
+                          <w:sz w:val="24"/>
+                        </w:rPr>
+                        <w:t>CATATAN PERBAIKAN SEMINAR PENELITIAN TESIS II</w:t>
                       </w:r>
                     </w:p>
                     <w:p>
@@ -13673,7 +13863,16 @@
                                     <w:color w:val="000000"/>
                                     <w:sz w:val="24"/>
                                   </w:rPr>
-                                  <w:t>Komentar/Saran/Usul perbaikan</w:t>
+                                  <w:t xml:space="preserve">Komentar/Saran/Usul </w:t>
+                                </w:r>
+                                <w:r>
+                                  <w:rPr>
+                                    <w:rFonts w:ascii="Times New Roman" w:eastAsia="Times New Roman" w:hAnsi="Times New Roman" w:cs="Times New Roman"/>
+                                    <w:b/>
+                                    <w:color w:val="000000"/>
+                                    <w:sz w:val="24"/>
+                                  </w:rPr>
+                                  <w:t>perbaikan</w:t>
                                 </w:r>
                               </w:p>
                               <w:p>
@@ -13803,7 +14002,16 @@
                               <w:color w:val="000000"/>
                               <w:sz w:val="24"/>
                             </w:rPr>
-                            <w:t>Komentar/Saran/Usul perbaikan</w:t>
+                            <w:t xml:space="preserve">Komentar/Saran/Usul </w:t>
+                          </w:r>
+                          <w:r>
+                            <w:rPr>
+                              <w:rFonts w:ascii="Times New Roman" w:eastAsia="Times New Roman" w:hAnsi="Times New Roman" w:cs="Times New Roman"/>
+                              <w:b/>
+                              <w:color w:val="000000"/>
+                              <w:sz w:val="24"/>
+                            </w:rPr>
+                            <w:t>perbaikan</w:t>
                           </w:r>
                         </w:p>
                         <w:p>
@@ -14283,7 +14491,16 @@
                                 <w:color w:val="000000"/>
                                 <w:sz w:val="24"/>
                               </w:rPr>
-                              <w:t>DAFTAR HADIR SEMINAR PENELITIAN TESIS II</w:t>
+                              <w:t xml:space="preserve">DAFTAR </w:t>
+                            </w:r>
+                            <w:r>
+                              <w:rPr>
+                                <w:rFonts w:ascii="Times New Roman" w:eastAsia="Times New Roman" w:hAnsi="Times New Roman" w:cs="Times New Roman"/>
+                                <w:b/>
+                                <w:color w:val="000000"/>
+                                <w:sz w:val="24"/>
+                              </w:rPr>
+                              <w:t>HADIR SEMINAR PENELITIAN TESIS II</w:t>
                             </w:r>
                           </w:p>
                           <w:p>
@@ -14341,7 +14558,16 @@
                           <w:color w:val="000000"/>
                           <w:sz w:val="24"/>
                         </w:rPr>
-                        <w:t>DAFTAR HADIR SEMINAR PENELITIAN TESIS II</w:t>
+                        <w:t xml:space="preserve">DAFTAR </w:t>
+                      </w:r>
+                      <w:r>
+                        <w:rPr>
+                          <w:rFonts w:ascii="Times New Roman" w:eastAsia="Times New Roman" w:hAnsi="Times New Roman" w:cs="Times New Roman"/>
+                          <w:b/>
+                          <w:color w:val="000000"/>
+                          <w:sz w:val="24"/>
+                        </w:rPr>
+                        <w:t>HADIR SEMINAR PENELITIAN TESIS II</w:t>
                       </w:r>
                     </w:p>
                     <w:p>
@@ -18206,15 +18432,11 @@
         <w:ind w:leftChars="0" w:left="4322" w:right="-143" w:firstLineChars="0" w:firstLine="718"/>
         <w:rPr>
           <w:rFonts w:ascii="Times New Roman" w:eastAsia="Times New Roman" w:hAnsi="Times New Roman" w:cs="Times New Roman"/>
-          <w:sz w:val="24"/>
-          <w:szCs w:val="24"/>
-        </w:rPr>
-      </w:pPr>
-      <w:r>
-        <w:rPr>
-          <w:rFonts w:ascii="Times New Roman" w:eastAsia="Times New Roman" w:hAnsi="Times New Roman" w:cs="Times New Roman"/>
-          <w:sz w:val="24"/>
-          <w:szCs w:val="24"/>
+        </w:rPr>
+      </w:pPr>
+      <w:r>
+        <w:rPr>
+          <w:rFonts w:ascii="Times New Roman" w:eastAsia="Times New Roman" w:hAnsi="Times New Roman" w:cs="Times New Roman"/>
         </w:rPr>
         <w:t>${nama_koor_ta2}</w:t>
       </w:r>
@@ -18225,16 +18447,12 @@
         <w:ind w:leftChars="0" w:left="4322" w:right="-568" w:firstLineChars="0" w:firstLine="718"/>
         <w:rPr>
           <w:rFonts w:ascii="Times New Roman" w:eastAsia="Times New Roman" w:hAnsi="Times New Roman" w:cs="Times New Roman"/>
-          <w:sz w:val="24"/>
-          <w:szCs w:val="24"/>
-        </w:rPr>
-      </w:pPr>
-      <w:r>
-        <w:rPr>
-          <w:rFonts w:ascii="Times New Roman" w:eastAsia="Times New Roman" w:hAnsi="Times New Roman" w:cs="Times New Roman"/>
-          <w:color w:val="000000"/>
-          <w:sz w:val="24"/>
-          <w:szCs w:val="24"/>
+        </w:rPr>
+      </w:pPr>
+      <w:r>
+        <w:rPr>
+          <w:rFonts w:ascii="Times New Roman" w:eastAsia="Times New Roman" w:hAnsi="Times New Roman" w:cs="Times New Roman"/>
+          <w:color w:val="000000"/>
         </w:rPr>
         <w:t>NIP.</w:t>
       </w:r>
@@ -18242,8 +18460,6 @@
         <w:rPr>
           <w:rFonts w:ascii="Times New Roman" w:eastAsia="Times New Roman" w:hAnsi="Times New Roman" w:cs="Times New Roman"/>
           <w:color w:val="000000"/>
-          <w:sz w:val="24"/>
-          <w:szCs w:val="24"/>
         </w:rPr>
         <w:t>${nip_koor_ta2}</w:t>
       </w:r>
@@ -18369,7 +18585,16 @@
                                 <w:color w:val="000000"/>
                                 <w:sz w:val="24"/>
                               </w:rPr>
-                              <w:t>DAFTAR HADIR SEMINAR PENELITIAN TESIS II</w:t>
+                              <w:t xml:space="preserve">DAFTAR </w:t>
+                            </w:r>
+                            <w:r>
+                              <w:rPr>
+                                <w:rFonts w:ascii="Times New Roman" w:eastAsia="Times New Roman" w:hAnsi="Times New Roman" w:cs="Times New Roman"/>
+                                <w:b/>
+                                <w:color w:val="000000"/>
+                                <w:sz w:val="24"/>
+                              </w:rPr>
+                              <w:t>HADIR SEMINAR PENELITIAN TESIS II</w:t>
                             </w:r>
                           </w:p>
                           <w:p>
@@ -18424,7 +18649,16 @@
                           <w:color w:val="000000"/>
                           <w:sz w:val="24"/>
                         </w:rPr>
-                        <w:t>DAFTAR HADIR SEMINAR PENELITIAN TESIS II</w:t>
+                        <w:t xml:space="preserve">DAFTAR </w:t>
+                      </w:r>
+                      <w:r>
+                        <w:rPr>
+                          <w:rFonts w:ascii="Times New Roman" w:eastAsia="Times New Roman" w:hAnsi="Times New Roman" w:cs="Times New Roman"/>
+                          <w:b/>
+                          <w:color w:val="000000"/>
+                          <w:sz w:val="24"/>
+                        </w:rPr>
+                        <w:t>HADIR SEMINAR PENELITIAN TESIS II</w:t>
                       </w:r>
                     </w:p>
                     <w:p>

</xml_diff>